<commit_message>
Updated the Game Spec Document
</commit_message>
<xml_diff>
--- a/Documents/Tetris Game Specification.docx
+++ b/Documents/Tetris Game Specification.docx
@@ -72,6 +72,9 @@
         <w:t>James MacIsaac</w:t>
       </w:r>
       <w:r>
+        <w:t xml:space="preserve"> &amp; Brad Ritten</w:t>
+      </w:r>
+      <w:r>
         <w:br/>
         <w:t>Last Modified:</w:t>
       </w:r>
@@ -79,10 +82,10 @@
         <w:tab/>
       </w:r>
       <w:r>
-        <w:t>30</w:t>
-      </w:r>
-      <w:r>
-        <w:t>/01/2015</w:t>
+        <w:t>15/04</w:t>
+      </w:r>
+      <w:r>
+        <w:t>/2015</w:t>
       </w:r>
     </w:p>
     <w:p>
@@ -113,28 +116,7 @@
         <w:t xml:space="preserve">where </w:t>
       </w:r>
       <w:r>
-        <w:t>blocks</w:t>
-      </w:r>
-      <w:r>
-        <w:t xml:space="preserve"> of </w:t>
-      </w:r>
-      <w:r>
-        <w:t>various shape</w:t>
-      </w:r>
-      <w:r>
-        <w:t xml:space="preserve">s </w:t>
-      </w:r>
-      <w:r>
-        <w:t>constantly drop from the top</w:t>
-      </w:r>
-      <w:r>
-        <w:t xml:space="preserve"> </w:t>
-      </w:r>
-      <w:r>
-        <w:t>at a given pace (based on difficulty level), and then lock in to place when they hit the bottom of the play area, or make contact with an</w:t>
-      </w:r>
-      <w:r>
-        <w:t xml:space="preserve">other block already in position. </w:t>
+        <w:t xml:space="preserve">blocks of various shapes constantly drop from the top at a given pace (based on difficulty level), and then lock in to place when they hit the bottom of the play area, or make contact with another block already in position. </w:t>
       </w:r>
       <w:r>
         <w:t xml:space="preserve">The user has control of the orientation of the block prior to in falling into place. </w:t>
@@ -146,7 +128,13 @@
         <w:t>complete a row</w:t>
       </w:r>
       <w:r>
-        <w:t>. Points are awarded for blocks dropped, and for block elimination. The two player version would be a sequential game where one player would go first, then the other would go second. Th</w:t>
+        <w:t>. Points are awarded for</w:t>
+      </w:r>
+      <w:r>
+        <w:t xml:space="preserve"> row completion</w:t>
+      </w:r>
+      <w:r>
+        <w:t>. The two player version would be a sequential game where one player would go first, then the other would go second. Th</w:t>
       </w:r>
       <w:r>
         <w:t>e scores would then be compared.</w:t>
@@ -159,7 +147,6 @@
       <w:r>
         <w:rPr>
           <w:noProof/>
-          <w:lang w:val="en-CA" w:eastAsia="en-CA"/>
         </w:rPr>
         <w:drawing>
           <wp:inline distT="0" distB="0" distL="0" distR="0" wp14:anchorId="7B194752" wp14:editId="13D1FEAA">
@@ -238,7 +225,19 @@
         <w:t>One at a time, randomly generated blocks of varying shapes will drop from the top of the play area.</w:t>
       </w:r>
       <w:r>
-        <w:t xml:space="preserve"> The player will be given a set of controls to allow them to turn and shift the blocks as they fall from the top towards the bottom of the screen. The objective is for the user to position these blocks, as they fall, in a fashion as to complete lines of blocks from the left side to the right side of the play area, on one single level. Completing this objective </w:t>
+        <w:t xml:space="preserve"> The player will be given a set of controls to allow them to turn and shift the blocks as they fall from the top towards the bottom of the screen. The objective is for the user to position these blocks, as they fall, in a fashion as to complete </w:t>
+      </w:r>
+      <w:r>
+        <w:t>rows</w:t>
+      </w:r>
+      <w:r>
+        <w:t xml:space="preserve"> of blocks from the left side to </w:t>
+      </w:r>
+      <w:r>
+        <w:t>the right side of the play area</w:t>
+      </w:r>
+      <w:r>
+        <w:t xml:space="preserve">. Completing this objective </w:t>
       </w:r>
       <w:r>
         <w:t>results in</w:t>
@@ -314,7 +313,6 @@
       <w:r>
         <w:rPr>
           <w:noProof/>
-          <w:lang w:val="en-CA" w:eastAsia="en-CA"/>
         </w:rPr>
         <w:drawing>
           <wp:inline distT="0" distB="0" distL="0" distR="0" wp14:anchorId="7A238C8E" wp14:editId="40D42AC2">
@@ -383,7 +381,19 @@
         <w:t xml:space="preserve">The start state of the game </w:t>
       </w:r>
       <w:r>
-        <w:t xml:space="preserve">include an empty play area (no blocks present). The user will be prompted to hit a key to begin. Once this has been achieved, the game time will start, the first block will start appearing from the top of the screen, and the user will have to begin using strategy to place the blocks in a way that will allow them to complete lines across the screen to gain points. </w:t>
+        <w:t>include</w:t>
+      </w:r>
+      <w:r>
+        <w:t>s</w:t>
+      </w:r>
+      <w:r>
+        <w:t xml:space="preserve"> a</w:t>
+      </w:r>
+      <w:r>
+        <w:t xml:space="preserve"> menu.</w:t>
+      </w:r>
+      <w:r>
+        <w:t xml:space="preserve"> The user will be prompted to hit a key to begin. Once this has been achieved, the game time will start, the first block will start appearing from the top of the screen, and the user will have to begin using strategy to place the blocks in a way that will allow them to complete lines across the screen to gain points. </w:t>
       </w:r>
     </w:p>
     <w:p>
@@ -422,10 +432,22 @@
         <w:t>The rules behind the game are fairly simple. The user gets to control the movement of a randomly generated, slowly falling block. This includes commands to rotate (not to be confused with flipping!) the block</w:t>
       </w:r>
       <w:r>
-        <w:t xml:space="preserve"> in either direction, and a command to speed the falling process of the block towards the bottom of the screen. Once contact is made with either the bottom border of the play area or another block, this block is in its final position. A short time delay between when contact is made with an obstacle and when the block is considered to be in its final position must be allowed to make last moment rotations of the block, if any are available. </w:t>
-      </w:r>
-      <w:r>
-        <w:t>There are 7 unique block shapes that can be generated. Each has 4 possible orientations (interchangeable with the rotation mechanic)</w:t>
+        <w:t xml:space="preserve"> in eith</w:t>
+      </w:r>
+      <w:r>
+        <w:t>er direction</w:t>
+      </w:r>
+      <w:r>
+        <w:t xml:space="preserve"> and a command to speed the falling process of the block towards the bottom of the screen. Once contact is made with either the bottom border of the play area or another block, this block is in its final position. A short time delay between when contact is made with an obstacle and when the block is considered to be in its final position must be allowed to make last moment rotations of the block, if any are available. </w:t>
+      </w:r>
+      <w:r>
+        <w:t xml:space="preserve">There are 7 unique block shapes that can be generated. Each has </w:t>
+      </w:r>
+      <w:r>
+        <w:t xml:space="preserve">up to </w:t>
+      </w:r>
+      <w:r>
+        <w:t>4 possible orientations (interchangeable with the rotation mechanic)</w:t>
       </w:r>
       <w:r>
         <w:t xml:space="preserve">. More information on these shapes is found in the </w:t>
@@ -464,7 +486,16 @@
     </w:p>
     <w:p>
       <w:r>
-        <w:t>Scoring is summed up throughout a game. Points are awarded each time 1 to 4 completed horizontal lines of blocks are completed. Scoring works as follows:</w:t>
+        <w:t>Scoring is summed up throughout a game. Points are awarded each time 1 to 4 completed horizontal lines of blocks are completed</w:t>
+      </w:r>
+      <w:r>
+        <w:t xml:space="preserve"> at the </w:t>
+      </w:r>
+      <w:r>
+        <w:t>same time</w:t>
+      </w:r>
+      <w:r>
+        <w:t>. Scoring works as follows:</w:t>
       </w:r>
     </w:p>
     <w:p>
@@ -524,12 +555,14 @@
         <w:t>Once the player has stacked blocks to the top of the screen such that the next block generated can no longer be fully visible on the screen, the game is over, and we will be shown the player’s final score, game time, and a congratulatory message if any medals are to be awarded. In a potential additional implementation of a leaderboard database, each player would pick a username under which to play. The highest scores would then be kept and made available to anyone else playing the game.</w:t>
       </w:r>
     </w:p>
+    <w:p/>
     <w:p>
       <w:pPr>
         <w:pStyle w:val="Heading2"/>
       </w:pPr>
       <w:bookmarkStart w:id="0" w:name="_Ref409366461"/>
       <w:r>
+        <w:lastRenderedPageBreak/>
         <w:t>Objects</w:t>
       </w:r>
       <w:bookmarkEnd w:id="0"/>
@@ -649,7 +682,6 @@
               <w:jc w:val="both"/>
             </w:pPr>
             <w:r>
-              <w:lastRenderedPageBreak/>
               <w:t xml:space="preserve">All </w:t>
             </w:r>
             <w:r>
@@ -708,10 +740,7 @@
               <w:ind w:left="360"/>
             </w:pPr>
             <w:r>
-              <w:t xml:space="preserve">User </w:t>
-            </w:r>
-            <w:r>
-              <w:t>controlled during the game.</w:t>
+              <w:t>User controlled during the game.</w:t>
             </w:r>
           </w:p>
         </w:tc>
@@ -805,7 +834,6 @@
             <w:r>
               <w:rPr>
                 <w:noProof/>
-                <w:lang w:val="en-CA" w:eastAsia="en-CA"/>
               </w:rPr>
               <w:drawing>
                 <wp:inline distT="0" distB="0" distL="0" distR="0" wp14:anchorId="26792207" wp14:editId="101B404F">
@@ -909,7 +937,6 @@
             <w:r>
               <w:rPr>
                 <w:noProof/>
-                <w:lang w:val="en-CA" w:eastAsia="en-CA"/>
               </w:rPr>
               <w:drawing>
                 <wp:inline distT="0" distB="0" distL="0" distR="0" wp14:anchorId="007EE168" wp14:editId="1E9A09EE">
@@ -1013,7 +1040,6 @@
             <w:r>
               <w:rPr>
                 <w:noProof/>
-                <w:lang w:val="en-CA" w:eastAsia="en-CA"/>
               </w:rPr>
               <w:drawing>
                 <wp:inline distT="0" distB="0" distL="0" distR="0" wp14:anchorId="167BBD51" wp14:editId="241A80D7">
@@ -1123,7 +1149,6 @@
             <w:r>
               <w:rPr>
                 <w:noProof/>
-                <w:lang w:val="en-CA" w:eastAsia="en-CA"/>
               </w:rPr>
               <w:drawing>
                 <wp:inline distT="0" distB="0" distL="0" distR="0" wp14:anchorId="6340D6A1" wp14:editId="714239EF">
@@ -1180,6 +1205,7 @@
           </w:tcPr>
           <w:p>
             <w:r>
+              <w:lastRenderedPageBreak/>
               <w:t>Corner Block (left)</w:t>
             </w:r>
           </w:p>
@@ -1220,7 +1246,6 @@
             <w:r>
               <w:rPr>
                 <w:noProof/>
-                <w:lang w:val="en-CA" w:eastAsia="en-CA"/>
               </w:rPr>
               <w:drawing>
                 <wp:inline distT="0" distB="0" distL="0" distR="0" wp14:anchorId="273FBAF2" wp14:editId="2962CE43">
@@ -1284,7 +1309,6 @@
           </w:tcPr>
           <w:p>
             <w:r>
-              <w:lastRenderedPageBreak/>
               <w:t>Corner Block (right)</w:t>
             </w:r>
           </w:p>
@@ -1325,7 +1349,6 @@
             <w:r>
               <w:rPr>
                 <w:noProof/>
-                <w:lang w:val="en-CA" w:eastAsia="en-CA"/>
               </w:rPr>
               <w:drawing>
                 <wp:inline distT="0" distB="0" distL="0" distR="0" wp14:anchorId="36BA4717" wp14:editId="1F1FD46D">
@@ -1429,7 +1452,6 @@
             <w:r>
               <w:rPr>
                 <w:noProof/>
-                <w:lang w:val="en-CA" w:eastAsia="en-CA"/>
               </w:rPr>
               <w:drawing>
                 <wp:inline distT="0" distB="0" distL="0" distR="0" wp14:anchorId="01E861E6" wp14:editId="4B0068DB">
@@ -1493,6 +1515,7 @@
           </w:tcPr>
           <w:p>
             <w:r>
+              <w:lastRenderedPageBreak/>
               <w:t>Cell</w:t>
             </w:r>
           </w:p>
@@ -1537,7 +1560,10 @@
               </w:numPr>
             </w:pPr>
             <w:r>
-              <w:t>Dimensions of 50px*20px</w:t>
+              <w:t>Dimensions of 16px*16</w:t>
+            </w:r>
+            <w:r>
+              <w:t>px</w:t>
             </w:r>
             <w:r>
               <w:t xml:space="preserve"> </w:t>
@@ -1581,7 +1607,6 @@
             <w:r>
               <w:rPr>
                 <w:noProof/>
-                <w:lang w:val="en-CA" w:eastAsia="en-CA"/>
               </w:rPr>
               <w:drawing>
                 <wp:inline distT="0" distB="0" distL="0" distR="0" wp14:anchorId="4279A8C5" wp14:editId="504C733E">
@@ -1645,7 +1670,6 @@
           </w:tcPr>
           <w:p>
             <w:r>
-              <w:lastRenderedPageBreak/>
               <w:t>Play area</w:t>
             </w:r>
           </w:p>
@@ -1675,7 +1699,13 @@
               </w:numPr>
             </w:pPr>
             <w:r>
-              <w:t>Set is ten cells wide and 18 cells high</w:t>
+              <w:t xml:space="preserve">Set is </w:t>
+            </w:r>
+            <w:r>
+              <w:t>10</w:t>
+            </w:r>
+            <w:r>
+              <w:t xml:space="preserve"> cells wide and 18 cells high</w:t>
             </w:r>
           </w:p>
           <w:p>
@@ -1687,7 +1717,19 @@
               </w:numPr>
             </w:pPr>
             <w:r>
-              <w:t>Dimensions of 500px*360px</w:t>
+              <w:t xml:space="preserve">Dimensions of </w:t>
+            </w:r>
+            <w:r>
+              <w:t>160</w:t>
+            </w:r>
+            <w:r>
+              <w:t>px*</w:t>
+            </w:r>
+            <w:r>
+              <w:t>288</w:t>
+            </w:r>
+            <w:r>
+              <w:t>px</w:t>
             </w:r>
           </w:p>
         </w:tc>
@@ -1728,7 +1770,6 @@
             <w:r>
               <w:rPr>
                 <w:noProof/>
-                <w:lang w:val="en-CA" w:eastAsia="en-CA"/>
               </w:rPr>
               <w:drawing>
                 <wp:inline distT="0" distB="0" distL="0" distR="0" wp14:anchorId="6ECC46CA" wp14:editId="2DC4A92C">
@@ -1857,7 +1898,7 @@
       </w:tr>
       <w:tr>
         <w:trPr>
-          <w:trHeight w:val="3952"/>
+          <w:trHeight w:val="2637"/>
         </w:trPr>
         <w:tc>
           <w:tcPr>
@@ -1894,7 +1935,7 @@
               </w:numPr>
             </w:pPr>
             <w:r>
-              <w:t>Time is halted and recorded once the game is over</w:t>
+              <w:t>Time is halted once the game is over</w:t>
             </w:r>
           </w:p>
         </w:tc>
@@ -1935,6 +1976,7 @@
         <w:pStyle w:val="Heading2"/>
       </w:pPr>
       <w:r>
+        <w:lastRenderedPageBreak/>
         <w:t>Physics</w:t>
       </w:r>
     </w:p>
@@ -1993,11 +2035,7 @@
         <w:t>0 - 17 for v</w:t>
       </w:r>
       <w:r>
-        <w:t xml:space="preserve">ertical cell columns). This will </w:t>
-      </w:r>
-      <w:r>
-        <w:lastRenderedPageBreak/>
-        <w:t xml:space="preserve">facilitate making the play area collision (reject anything outside the grid) and the block collision (“current block in cells C1,C2,C3,C4 has collided with a filled cell at cell B3 -&gt; set the current block’s position as </w:t>
+        <w:t xml:space="preserve">ertical cell columns). This will facilitate making the play area collision (reject anything outside the grid) and the block collision (“current block in cells C1,C2,C3,C4 has collided with a filled cell at cell B3 -&gt; set the current block’s position as </w:t>
       </w:r>
       <w:r>
         <w:t>its</w:t>
@@ -2319,7 +2357,7 @@
                 <w:szCs w:val="24"/>
                 <w:lang w:val="en-CA"/>
               </w:rPr>
-              <w:t>The user has successfully scored points by complete</w:t>
+              <w:t xml:space="preserve">The user has successfully scored </w:t>
             </w:r>
             <w:r>
               <w:rPr>
@@ -2328,6 +2366,16 @@
                 <w:szCs w:val="24"/>
                 <w:lang w:val="en-CA"/>
               </w:rPr>
+              <w:lastRenderedPageBreak/>
+              <w:t>points by complete</w:t>
+            </w:r>
+            <w:r>
+              <w:rPr>
+                <w:rFonts w:cs="Arial"/>
+                <w:sz w:val="24"/>
+                <w:szCs w:val="24"/>
+                <w:lang w:val="en-CA"/>
+              </w:rPr>
               <w:t>ly filling a horizontal line with blocks</w:t>
             </w:r>
           </w:p>
@@ -2338,7 +2386,12 @@
           </w:tcPr>
           <w:p>
             <w:r>
-              <w:t>This event will call for the user score to be resumed. The old score must be added to the newly scored points to generate the current total score. This will update the score object in the UI</w:t>
+              <w:lastRenderedPageBreak/>
+              <w:t xml:space="preserve">This event will call for the user score to be resumed. The old score must be added to </w:t>
+            </w:r>
+            <w:r>
+              <w:lastRenderedPageBreak/>
+              <w:t>the newly scored points to generate the current total score. This will update the score object in the UI</w:t>
             </w:r>
           </w:p>
         </w:tc>
@@ -2353,6 +2406,7 @@
           </w:tcPr>
           <w:p>
             <w:r>
+              <w:lastRenderedPageBreak/>
               <w:t>Update grid</w:t>
             </w:r>
           </w:p>
@@ -2390,11 +2444,7 @@
           </w:tcPr>
           <w:p>
             <w:r>
-              <w:t xml:space="preserve">Once the score has been updated, the grid must first get rid of the row(s) of cells that were completed and shift all cells in their final position above the completed cell </w:t>
-            </w:r>
-            <w:r>
-              <w:lastRenderedPageBreak/>
-              <w:t>downwards by exactly one cell. This will be the new grid that the user is to play with.</w:t>
+              <w:t>Once the score has been updated, the grid must first get rid of the row(s) of cells that were completed and shift all cells in their final position above the completed cell downwards by exactly one cell. This will be the new grid that the user is to play with.</w:t>
             </w:r>
           </w:p>
         </w:tc>
@@ -2402,7 +2452,6 @@
     </w:tbl>
     <w:p>
       <w:r>
-        <w:lastRenderedPageBreak/>
         <w:t>NOTE:</w:t>
       </w:r>
       <w:r>
@@ -2530,7 +2579,7 @@
               <w:t>th</w:t>
             </w:r>
             <w:r>
-              <w:t xml:space="preserve"> of a second (subject to change according to feel of the implementation from a user’s perspective)</w:t>
+              <w:t xml:space="preserve"> of a second</w:t>
             </w:r>
           </w:p>
         </w:tc>
@@ -2771,6 +2820,7 @@
           </w:tcPr>
           <w:p>
             <w:r>
+              <w:lastRenderedPageBreak/>
               <w:t>Final block isolation</w:t>
             </w:r>
           </w:p>
@@ -2800,11 +2850,7 @@
               <w:t>th</w:t>
             </w:r>
             <w:r>
-              <w:t xml:space="preserve"> seconds, the user loses control of the current block, all of the blocks current cell locations must become filled cells on the grid, allowing the cells to </w:t>
-            </w:r>
-            <w:r>
-              <w:lastRenderedPageBreak/>
-              <w:t>cause collisions and be used in point scoring routines</w:t>
+              <w:t xml:space="preserve"> seconds, the user loses control of the current block, all of the blocks current cell locations must become filled cells on the grid, allowing the cells to cause collisions and be used in point scoring routines</w:t>
             </w:r>
           </w:p>
         </w:tc>
@@ -2816,7 +2862,6 @@
           </w:tcPr>
           <w:p>
             <w:r>
-              <w:lastRenderedPageBreak/>
               <w:t>Full row checker</w:t>
             </w:r>
           </w:p>
@@ -2837,7 +2882,28 @@
           </w:tcPr>
           <w:p>
             <w:r>
-              <w:t>This will cause the system to award the user points, and to remove the blocks constituting the row from the game. Then all rows above said rows will need to be shifted down by 1 cell for each row removed. Then this must be reran to check for new scoring rows.</w:t>
+              <w:t>This will cause the system to award the user points, and to remove the blocks constituting the row</w:t>
+            </w:r>
+            <w:r>
+              <w:t>(s)</w:t>
+            </w:r>
+            <w:r>
+              <w:t xml:space="preserve"> from the game. Then all rows above said row</w:t>
+            </w:r>
+            <w:r>
+              <w:t>(</w:t>
+            </w:r>
+            <w:r>
+              <w:t>s</w:t>
+            </w:r>
+            <w:r>
+              <w:t>)</w:t>
+            </w:r>
+            <w:r>
+              <w:t xml:space="preserve"> will need to be shifted down </w:t>
+            </w:r>
+            <w:r>
+              <w:t>by 1 cell for each row removed.</w:t>
             </w:r>
           </w:p>
         </w:tc>
@@ -2923,7 +2989,10 @@
           </w:tcPr>
           <w:p>
             <w:r>
-              <w:t>When a newly generated block is not able to display its entire shape onto the screen via natural descention</w:t>
+              <w:t>When a newly generated block is not able to display its entire shape onto t</w:t>
+            </w:r>
+            <w:r>
+              <w:t>he screen via synchronous descent</w:t>
             </w:r>
           </w:p>
         </w:tc>
@@ -3047,6 +3116,7 @@
         </w:numPr>
       </w:pPr>
       <w:r>
+        <w:lastRenderedPageBreak/>
         <w:t>Block descends one cell</w:t>
       </w:r>
     </w:p>
@@ -3083,7 +3153,6 @@
         </w:numPr>
       </w:pPr>
       <w:r>
-        <w:lastRenderedPageBreak/>
         <w:t>Block components at cell [X</w:t>
       </w:r>
       <w:r>
@@ -3281,7 +3350,6 @@
       <w:r>
         <w:rPr>
           <w:noProof/>
-          <w:lang w:val="en-CA" w:eastAsia="en-CA"/>
         </w:rPr>
         <w:lastRenderedPageBreak/>
         <w:drawing>
@@ -3583,10 +3651,12 @@
     <w:p/>
     <w:p>
       <w:r>
-        <w:t xml:space="preserve">A subtle sound in the background to accompany any game sounds would be ideal. </w:t>
-      </w:r>
-      <w:r>
-        <w:t>Will need to try my music making skills first.</w:t>
+        <w:t>The T</w:t>
+      </w:r>
+      <w:bookmarkStart w:id="1" w:name="_GoBack"/>
+      <w:bookmarkEnd w:id="1"/>
+      <w:r>
+        <w:t>etris theme song plays in the background.</w:t>
       </w:r>
     </w:p>
     <w:p>
@@ -3679,8 +3749,6 @@
       <w:r>
         <w:t xml:space="preserve">This system will allow players to strive to achieve a higher score in a shorter time limit. </w:t>
       </w:r>
-      <w:bookmarkStart w:id="1" w:name="_GoBack"/>
-      <w:bookmarkEnd w:id="1"/>
     </w:p>
     <w:p>
       <w:pPr>
@@ -7098,7 +7166,7 @@
 </file>
 
 <file path=customXml/itemProps1.xml><?xml version="1.0" encoding="utf-8"?>
-<ds:datastoreItem xmlns:ds="http://schemas.openxmlformats.org/officeDocument/2006/customXml" ds:itemID="{115763A5-7149-489A-A36D-54E1DB9A1DFA}">
+<ds:datastoreItem xmlns:ds="http://schemas.openxmlformats.org/officeDocument/2006/customXml" ds:itemID="{00B93767-2C07-4E2D-8CB3-5108D573B10F}">
   <ds:schemaRefs>
     <ds:schemaRef ds:uri="http://schemas.openxmlformats.org/officeDocument/2006/bibliography"/>
   </ds:schemaRefs>

</xml_diff>